<commit_message>
uploaded answer to q3 for homework 1
</commit_message>
<xml_diff>
--- a/Hw1/HW1G1.docx
+++ b/Hw1/HW1G1.docx
@@ -57,7 +57,7 @@
                     </pic:cNvPicPr>
                   </pic:nvPicPr>
                   <pic:blipFill rotWithShape="1">
-                    <a:blip r:embed="rId4">
+                    <a:blip r:embed="rId5">
                       <a:extLst>
                         <a:ext uri="{28A0092B-C50C-407E-A947-70E740481C1C}">
                           <a14:useLocalDpi xmlns:a14="http://schemas.microsoft.com/office/drawing/2010/main" val="0"/>
@@ -144,7 +144,7 @@
                     </pic:cNvPicPr>
                   </pic:nvPicPr>
                   <pic:blipFill>
-                    <a:blip r:embed="rId5">
+                    <a:blip r:embed="rId6">
                       <a:extLst>
                         <a:ext uri="{28A0092B-C50C-407E-A947-70E740481C1C}">
                           <a14:useLocalDpi xmlns:a14="http://schemas.microsoft.com/office/drawing/2010/main" val="0"/>
@@ -184,6 +184,12 @@
           <w:rFonts w:ascii="Times New Roman" w:hAnsi="Times New Roman" w:cs="Times New Roman"/>
         </w:rPr>
       </w:pPr>
+      <w:r>
+        <w:rPr>
+          <w:rFonts w:ascii="Times New Roman" w:hAnsi="Times New Roman" w:cs="Times New Roman"/>
+        </w:rPr>
+        <w:t xml:space="preserve">Question 3.) </w:t>
+      </w:r>
     </w:p>
     <w:p>
       <w:pPr>
@@ -195,24 +201,202 @@
         <w:rPr>
           <w:rFonts w:ascii="Times New Roman" w:hAnsi="Times New Roman" w:cs="Times New Roman"/>
         </w:rPr>
-        <w:t>Question 4.)</w:t>
+        <w:tab/>
+      </w:r>
+      <w:r>
+        <w:rPr>
+          <w:rFonts w:ascii="Times New Roman" w:hAnsi="Times New Roman" w:cs="Times New Roman"/>
+        </w:rPr>
+        <w:tab/>
+      </w:r>
+      <w:r>
+        <w:rPr>
+          <w:noProof/>
+        </w:rPr>
+        <w:drawing>
+          <wp:inline distT="0" distB="0" distL="0" distR="0" wp14:anchorId="67C1455B" wp14:editId="7C8E9337">
+            <wp:extent cx="3124471" cy="3360711"/>
+            <wp:effectExtent l="0" t="0" r="0" b="0"/>
+            <wp:docPr id="971799484" name="Picture 1" descr="A diagram of a diagram&#10;&#10;AI-generated content may be incorrect."/>
+            <wp:cNvGraphicFramePr>
+              <a:graphicFrameLocks xmlns:a="http://schemas.openxmlformats.org/drawingml/2006/main" noChangeAspect="1"/>
+            </wp:cNvGraphicFramePr>
+            <a:graphic xmlns:a="http://schemas.openxmlformats.org/drawingml/2006/main">
+              <a:graphicData uri="http://schemas.openxmlformats.org/drawingml/2006/picture">
+                <pic:pic xmlns:pic="http://schemas.openxmlformats.org/drawingml/2006/picture">
+                  <pic:nvPicPr>
+                    <pic:cNvPr id="971799484" name="Picture 1" descr="A diagram of a diagram&#10;&#10;AI-generated content may be incorrect."/>
+                    <pic:cNvPicPr/>
+                  </pic:nvPicPr>
+                  <pic:blipFill>
+                    <a:blip r:embed="rId7"/>
+                    <a:stretch>
+                      <a:fillRect/>
+                    </a:stretch>
+                  </pic:blipFill>
+                  <pic:spPr>
+                    <a:xfrm>
+                      <a:off x="0" y="0"/>
+                      <a:ext cx="3124471" cy="3360711"/>
+                    </a:xfrm>
+                    <a:prstGeom prst="rect">
+                      <a:avLst/>
+                    </a:prstGeom>
+                  </pic:spPr>
+                </pic:pic>
+              </a:graphicData>
+            </a:graphic>
+          </wp:inline>
+        </w:drawing>
       </w:r>
     </w:p>
     <w:p>
       <w:pPr>
-        <w:rPr>
-          <w:rFonts w:ascii="Times New Roman" w:hAnsi="Times New Roman" w:cs="Times New Roman"/>
-        </w:rPr>
-      </w:pPr>
-      <w:r>
-        <w:rPr>
-          <w:rFonts w:ascii="Times New Roman" w:hAnsi="Times New Roman" w:cs="Times New Roman"/>
-        </w:rPr>
-        <w:t>a.</w:t>
+        <w:pStyle w:val="ListParagraph"/>
+        <w:numPr>
+          <w:ilvl w:val="2"/>
+          <w:numId w:val="1"/>
+        </w:numPr>
+        <w:rPr>
+          <w:highlight w:val="green"/>
+        </w:rPr>
+      </w:pPr>
+      <w:r>
+        <w:rPr>
+          <w:highlight w:val="green"/>
+        </w:rPr>
+        <w:t xml:space="preserve">Top figure: </w:t>
+      </w:r>
+      <w:r>
+        <w:rPr>
+          <w:highlight w:val="green"/>
+        </w:rPr>
+        <w:t>(a(b)*a | b(a)*b)</w:t>
       </w:r>
     </w:p>
     <w:p>
       <w:pPr>
+        <w:pStyle w:val="ListParagraph"/>
+        <w:numPr>
+          <w:ilvl w:val="2"/>
+          <w:numId w:val="1"/>
+        </w:numPr>
+        <w:rPr>
+          <w:highlight w:val="green"/>
+        </w:rPr>
+      </w:pPr>
+      <w:r>
+        <w:rPr>
+          <w:highlight w:val="green"/>
+        </w:rPr>
+        <w:t xml:space="preserve">Middle figure: </w:t>
+      </w:r>
+      <w:r>
+        <w:rPr>
+          <w:highlight w:val="green"/>
+        </w:rPr>
+        <w:t>a ((</w:t>
+      </w:r>
+      <w:proofErr w:type="spellStart"/>
+      <w:r>
+        <w:rPr>
+          <w:highlight w:val="green"/>
+        </w:rPr>
+        <w:t>bcda</w:t>
+      </w:r>
+      <w:proofErr w:type="spellEnd"/>
+      <w:r>
+        <w:rPr>
+          <w:highlight w:val="green"/>
+        </w:rPr>
+        <w:t>)* | (</w:t>
+      </w:r>
+      <w:proofErr w:type="spellStart"/>
+      <w:r>
+        <w:rPr>
+          <w:highlight w:val="green"/>
+        </w:rPr>
+        <w:t>cda</w:t>
+      </w:r>
+      <w:proofErr w:type="spellEnd"/>
+      <w:r>
+        <w:rPr>
+          <w:highlight w:val="green"/>
+        </w:rPr>
+        <w:t>)*)</w:t>
+      </w:r>
+    </w:p>
+    <w:p>
+      <w:pPr>
+        <w:pStyle w:val="ListParagraph"/>
+        <w:numPr>
+          <w:ilvl w:val="2"/>
+          <w:numId w:val="1"/>
+        </w:numPr>
+        <w:rPr>
+          <w:highlight w:val="green"/>
+        </w:rPr>
+      </w:pPr>
+      <w:r>
+        <w:rPr>
+          <w:highlight w:val="green"/>
+        </w:rPr>
+        <w:t xml:space="preserve">Bottom figure: </w:t>
+      </w:r>
+      <w:r>
+        <w:rPr>
+          <w:highlight w:val="green"/>
+        </w:rPr>
+        <w:t>(</w:t>
+      </w:r>
+      <w:r>
+        <w:rPr>
+          <w:highlight w:val="green"/>
+        </w:rPr>
+        <w:t>λ</w:t>
+      </w:r>
+      <w:r>
+        <w:rPr>
+          <w:highlight w:val="green"/>
+        </w:rPr>
+        <w:t xml:space="preserve"> | a(b)*c)</w:t>
+      </w:r>
+    </w:p>
+    <w:p>
+      <w:pPr>
+        <w:rPr>
+          <w:rFonts w:ascii="Times New Roman" w:hAnsi="Times New Roman" w:cs="Times New Roman"/>
+        </w:rPr>
+      </w:pPr>
+    </w:p>
+    <w:p>
+      <w:pPr>
+        <w:rPr>
+          <w:rFonts w:ascii="Times New Roman" w:hAnsi="Times New Roman" w:cs="Times New Roman"/>
+        </w:rPr>
+      </w:pPr>
+      <w:r>
+        <w:rPr>
+          <w:rFonts w:ascii="Times New Roman" w:hAnsi="Times New Roman" w:cs="Times New Roman"/>
+        </w:rPr>
+        <w:t>Question 4.)</w:t>
+      </w:r>
+    </w:p>
+    <w:p>
+      <w:pPr>
+        <w:rPr>
+          <w:rFonts w:ascii="Times New Roman" w:hAnsi="Times New Roman" w:cs="Times New Roman"/>
+        </w:rPr>
+      </w:pPr>
+      <w:r>
+        <w:rPr>
+          <w:rFonts w:ascii="Times New Roman" w:hAnsi="Times New Roman" w:cs="Times New Roman"/>
+        </w:rPr>
+        <w:t>a.</w:t>
+      </w:r>
+    </w:p>
+    <w:p>
+      <w:pPr>
         <w:rPr>
           <w:rFonts w:ascii="Times New Roman" w:hAnsi="Times New Roman" w:cs="Times New Roman"/>
         </w:rPr>
@@ -222,6 +406,7 @@
           <w:rFonts w:ascii="Times New Roman" w:hAnsi="Times New Roman" w:cs="Times New Roman"/>
           <w:noProof/>
         </w:rPr>
+        <w:lastRenderedPageBreak/>
         <w:drawing>
           <wp:inline distT="0" distB="0" distL="0" distR="0" wp14:anchorId="06F8E7FF" wp14:editId="66A88324">
             <wp:extent cx="4764372" cy="4462335"/>
@@ -240,7 +425,7 @@
                     </pic:cNvPicPr>
                   </pic:nvPicPr>
                   <pic:blipFill>
-                    <a:blip r:embed="rId6" cstate="print">
+                    <a:blip r:embed="rId8" cstate="print">
                       <a:extLst>
                         <a:ext uri="{28A0092B-C50C-407E-A947-70E740481C1C}">
                           <a14:useLocalDpi xmlns:a14="http://schemas.microsoft.com/office/drawing/2010/main" val="0"/>
@@ -284,7 +469,6 @@
         <w:rPr>
           <w:rFonts w:ascii="Times New Roman" w:hAnsi="Times New Roman" w:cs="Times New Roman"/>
         </w:rPr>
-        <w:lastRenderedPageBreak/>
         <w:t>b.</w:t>
       </w:r>
     </w:p>
@@ -299,6 +483,7 @@
           <w:rFonts w:ascii="Times New Roman" w:hAnsi="Times New Roman" w:cs="Times New Roman"/>
           <w:noProof/>
         </w:rPr>
+        <w:lastRenderedPageBreak/>
         <w:drawing>
           <wp:inline distT="0" distB="0" distL="0" distR="0" wp14:anchorId="171CBB33" wp14:editId="27822128">
             <wp:extent cx="5941060" cy="4191440"/>
@@ -317,7 +502,7 @@
                     </pic:cNvPicPr>
                   </pic:nvPicPr>
                   <pic:blipFill>
-                    <a:blip r:embed="rId7">
+                    <a:blip r:embed="rId9">
                       <a:extLst>
                         <a:ext uri="{28A0092B-C50C-407E-A947-70E740481C1C}">
                           <a14:useLocalDpi xmlns:a14="http://schemas.microsoft.com/office/drawing/2010/main" val="0"/>
@@ -386,7 +571,7 @@
                     </pic:cNvPicPr>
                   </pic:nvPicPr>
                   <pic:blipFill>
-                    <a:blip r:embed="rId8">
+                    <a:blip r:embed="rId10">
                       <a:extLst>
                         <a:ext uri="{28A0092B-C50C-407E-A947-70E740481C1C}">
                           <a14:useLocalDpi xmlns:a14="http://schemas.microsoft.com/office/drawing/2010/main" val="0"/>
@@ -437,7 +622,6 @@
         <w:rPr>
           <w:rFonts w:ascii="Times New Roman" w:hAnsi="Times New Roman" w:cs="Times New Roman"/>
         </w:rPr>
-        <w:lastRenderedPageBreak/>
         <w:t xml:space="preserve">Question </w:t>
       </w:r>
       <w:r>
@@ -491,31 +675,7 @@
           <w:sz w:val="28"/>
           <w:szCs w:val="28"/>
         </w:rPr>
-        <w:t>Z</w:t>
-      </w:r>
-      <w:r>
-        <w:rPr>
-          <w:rFonts w:ascii="Times New Roman" w:hAnsi="Times New Roman" w:cs="Times New Roman"/>
-          <w:sz w:val="28"/>
-          <w:szCs w:val="28"/>
-        </w:rPr>
-        <w:t xml:space="preserve"> = (</w:t>
-      </w:r>
-      <w:r>
-        <w:rPr>
-          <w:rFonts w:ascii="Times New Roman" w:hAnsi="Times New Roman" w:cs="Times New Roman"/>
-          <w:sz w:val="28"/>
-          <w:szCs w:val="28"/>
-        </w:rPr>
-        <w:t>0</w:t>
-      </w:r>
-      <w:r>
-        <w:rPr>
-          <w:rFonts w:ascii="Times New Roman" w:hAnsi="Times New Roman" w:cs="Times New Roman"/>
-          <w:sz w:val="28"/>
-          <w:szCs w:val="28"/>
-        </w:rPr>
-        <w:t>|…|9)</w:t>
+        <w:t>Z = (0|…|9)</w:t>
       </w:r>
     </w:p>
     <w:p>
@@ -749,6 +909,103 @@
     </w:sectPr>
   </w:body>
 </w:document>
+</file>
+
+<file path=word/numbering.xml><?xml version="1.0" encoding="utf-8"?>
+<w:numbering xmlns:wpc="http://schemas.microsoft.com/office/word/2010/wordprocessingCanvas" xmlns:cx="http://schemas.microsoft.com/office/drawing/2014/chartex" xmlns:cx1="http://schemas.microsoft.com/office/drawing/2015/9/8/chartex" xmlns:cx2="http://schemas.microsoft.com/office/drawing/2015/10/21/chartex" xmlns:cx3="http://schemas.microsoft.com/office/drawing/2016/5/9/chartex" xmlns:cx4="http://schemas.microsoft.com/office/drawing/2016/5/10/chartex" xmlns:cx5="http://schemas.microsoft.com/office/drawing/2016/5/11/chartex" xmlns:cx6="http://schemas.microsoft.com/office/drawing/2016/5/12/chartex" xmlns:cx7="http://schemas.microsoft.com/office/drawing/2016/5/13/chartex" xmlns:cx8="http://schemas.microsoft.com/office/drawing/2016/5/14/chartex" xmlns:mc="http://schemas.openxmlformats.org/markup-compatibility/2006" xmlns:aink="http://schemas.microsoft.com/office/drawing/2016/ink" xmlns:am3d="http://schemas.microsoft.com/office/drawing/2017/model3d" xmlns:o="urn:schemas-microsoft-com:office:office" xmlns:oel="http://schemas.microsoft.com/office/2019/extlst" xmlns:r="http://schemas.openxmlformats.org/officeDocument/2006/relationships" xmlns:m="http://schemas.openxmlformats.org/officeDocument/2006/math" xmlns:v="urn:schemas-microsoft-com:vml" xmlns:wp14="http://schemas.microsoft.com/office/word/2010/wordprocessingDrawing" xmlns:wp="http://schemas.openxmlformats.org/drawingml/2006/wordprocessingDrawing" xmlns:w10="urn:schemas-microsoft-com:office:word" xmlns:w="http://schemas.openxmlformats.org/wordprocessingml/2006/main" xmlns:w14="http://schemas.microsoft.com/office/word/2010/wordml" xmlns:w15="http://schemas.microsoft.com/office/word/2012/wordml" xmlns:w16cex="http://schemas.microsoft.com/office/word/2018/wordml/cex" xmlns:w16cid="http://schemas.microsoft.com/office/word/2016/wordml/cid" xmlns:w16="http://schemas.microsoft.com/office/word/2018/wordml" xmlns:w16du="http://schemas.microsoft.com/office/word/2023/wordml/word16du" xmlns:w16sdtdh="http://schemas.microsoft.com/office/word/2020/wordml/sdtdatahash" xmlns:w16sdtfl="http://schemas.microsoft.com/office/word/2024/wordml/sdtformatlock" xmlns:w16se="http://schemas.microsoft.com/office/word/2015/wordml/symex" xmlns:wpg="http://schemas.microsoft.com/office/word/2010/wordprocessingGroup" xmlns:wpi="http://schemas.microsoft.com/office/word/2010/wordprocessingInk" xmlns:wne="http://schemas.microsoft.com/office/word/2006/wordml" xmlns:wps="http://schemas.microsoft.com/office/word/2010/wordprocessingShape" mc:Ignorable="w14 w15 w16se w16cid w16 w16cex w16sdtdh w16sdtfl w16du wp14">
+  <w:abstractNum w:abstractNumId="0" w15:restartNumberingAfterBreak="0">
+    <w:nsid w:val="21002976"/>
+    <w:multiLevelType w:val="hybridMultilevel"/>
+    <w:tmpl w:val="B91A8EEA"/>
+    <w:lvl w:ilvl="0" w:tplc="0409000F">
+      <w:start w:val="1"/>
+      <w:numFmt w:val="decimal"/>
+      <w:lvlText w:val="%1."/>
+      <w:lvlJc w:val="left"/>
+      <w:pPr>
+        <w:ind w:left="720" w:hanging="360"/>
+      </w:pPr>
+      <w:rPr>
+        <w:rFonts w:hint="default"/>
+      </w:rPr>
+    </w:lvl>
+    <w:lvl w:ilvl="1" w:tplc="04090019">
+      <w:start w:val="1"/>
+      <w:numFmt w:val="lowerLetter"/>
+      <w:lvlText w:val="%2."/>
+      <w:lvlJc w:val="left"/>
+      <w:pPr>
+        <w:ind w:left="1440" w:hanging="360"/>
+      </w:pPr>
+    </w:lvl>
+    <w:lvl w:ilvl="2" w:tplc="0409001B">
+      <w:start w:val="1"/>
+      <w:numFmt w:val="lowerRoman"/>
+      <w:lvlText w:val="%3."/>
+      <w:lvlJc w:val="right"/>
+      <w:pPr>
+        <w:ind w:left="2160" w:hanging="180"/>
+      </w:pPr>
+    </w:lvl>
+    <w:lvl w:ilvl="3" w:tplc="0409000F" w:tentative="1">
+      <w:start w:val="1"/>
+      <w:numFmt w:val="decimal"/>
+      <w:lvlText w:val="%4."/>
+      <w:lvlJc w:val="left"/>
+      <w:pPr>
+        <w:ind w:left="2880" w:hanging="360"/>
+      </w:pPr>
+    </w:lvl>
+    <w:lvl w:ilvl="4" w:tplc="04090019" w:tentative="1">
+      <w:start w:val="1"/>
+      <w:numFmt w:val="lowerLetter"/>
+      <w:lvlText w:val="%5."/>
+      <w:lvlJc w:val="left"/>
+      <w:pPr>
+        <w:ind w:left="3600" w:hanging="360"/>
+      </w:pPr>
+    </w:lvl>
+    <w:lvl w:ilvl="5" w:tplc="0409001B" w:tentative="1">
+      <w:start w:val="1"/>
+      <w:numFmt w:val="lowerRoman"/>
+      <w:lvlText w:val="%6."/>
+      <w:lvlJc w:val="right"/>
+      <w:pPr>
+        <w:ind w:left="4320" w:hanging="180"/>
+      </w:pPr>
+    </w:lvl>
+    <w:lvl w:ilvl="6" w:tplc="0409000F" w:tentative="1">
+      <w:start w:val="1"/>
+      <w:numFmt w:val="decimal"/>
+      <w:lvlText w:val="%7."/>
+      <w:lvlJc w:val="left"/>
+      <w:pPr>
+        <w:ind w:left="5040" w:hanging="360"/>
+      </w:pPr>
+    </w:lvl>
+    <w:lvl w:ilvl="7" w:tplc="04090019" w:tentative="1">
+      <w:start w:val="1"/>
+      <w:numFmt w:val="lowerLetter"/>
+      <w:lvlText w:val="%8."/>
+      <w:lvlJc w:val="left"/>
+      <w:pPr>
+        <w:ind w:left="5760" w:hanging="360"/>
+      </w:pPr>
+    </w:lvl>
+    <w:lvl w:ilvl="8" w:tplc="0409001B" w:tentative="1">
+      <w:start w:val="1"/>
+      <w:numFmt w:val="lowerRoman"/>
+      <w:lvlText w:val="%9."/>
+      <w:lvlJc w:val="right"/>
+      <w:pPr>
+        <w:ind w:left="6480" w:hanging="180"/>
+      </w:pPr>
+    </w:lvl>
+  </w:abstractNum>
+  <w:num w:numId="1" w16cid:durableId="975372836">
+    <w:abstractNumId w:val="0"/>
+  </w:num>
+</w:numbering>
 </file>
 
 <file path=word/styles.xml><?xml version="1.0" encoding="utf-8"?>
@@ -1355,6 +1612,7 @@
   <w:style w:type="character" w:default="1" w:styleId="DefaultParagraphFont">
     <w:name w:val="Default Paragraph Font"/>
     <w:uiPriority w:val="1"/>
+    <w:semiHidden/>
     <w:unhideWhenUsed/>
   </w:style>
   <w:style w:type="table" w:default="1" w:styleId="TableNormal">

</xml_diff>

<commit_message>
tasklist and hw formattiing
</commit_message>
<xml_diff>
--- a/Hw1/HW1G1.docx
+++ b/Hw1/HW1G1.docx
@@ -375,10 +375,25 @@
           <w:rFonts w:ascii="Times New Roman" w:hAnsi="Times New Roman" w:cs="Times New Roman"/>
         </w:rPr>
       </w:pPr>
-      <w:r>
-        <w:rPr>
-          <w:rFonts w:ascii="Times New Roman" w:hAnsi="Times New Roman" w:cs="Times New Roman"/>
-        </w:rPr>
+    </w:p>
+    <w:p>
+      <w:pPr>
+        <w:rPr>
+          <w:rFonts w:ascii="Times New Roman" w:hAnsi="Times New Roman" w:cs="Times New Roman"/>
+        </w:rPr>
+      </w:pPr>
+    </w:p>
+    <w:p>
+      <w:pPr>
+        <w:rPr>
+          <w:rFonts w:ascii="Times New Roman" w:hAnsi="Times New Roman" w:cs="Times New Roman"/>
+        </w:rPr>
+      </w:pPr>
+      <w:r>
+        <w:rPr>
+          <w:rFonts w:ascii="Times New Roman" w:hAnsi="Times New Roman" w:cs="Times New Roman"/>
+        </w:rPr>
+        <w:lastRenderedPageBreak/>
         <w:t>Question 4.)</w:t>
       </w:r>
     </w:p>
@@ -406,11 +421,10 @@
           <w:rFonts w:ascii="Times New Roman" w:hAnsi="Times New Roman" w:cs="Times New Roman"/>
           <w:noProof/>
         </w:rPr>
-        <w:lastRenderedPageBreak/>
         <w:drawing>
-          <wp:inline distT="0" distB="0" distL="0" distR="0" wp14:anchorId="06F8E7FF" wp14:editId="66A88324">
-            <wp:extent cx="4764372" cy="4462335"/>
-            <wp:effectExtent l="19050" t="19050" r="17780" b="14605"/>
+          <wp:inline distT="0" distB="0" distL="0" distR="0" wp14:anchorId="06F8E7FF" wp14:editId="23E00976">
+            <wp:extent cx="4273991" cy="3789625"/>
+            <wp:effectExtent l="19050" t="19050" r="12700" b="20955"/>
             <wp:docPr id="950423958" name="Picture 6"/>
             <wp:cNvGraphicFramePr>
               <a:graphicFrameLocks xmlns:a="http://schemas.openxmlformats.org/drawingml/2006/main" noChangeAspect="1"/>
@@ -440,7 +454,7 @@
                   <pic:spPr bwMode="auto">
                     <a:xfrm>
                       <a:off x="0" y="0"/>
-                      <a:ext cx="4776925" cy="4474092"/>
+                      <a:ext cx="4294514" cy="3807822"/>
                     </a:xfrm>
                     <a:prstGeom prst="rect">
                       <a:avLst/>
@@ -483,11 +497,10 @@
           <w:rFonts w:ascii="Times New Roman" w:hAnsi="Times New Roman" w:cs="Times New Roman"/>
           <w:noProof/>
         </w:rPr>
-        <w:lastRenderedPageBreak/>
         <w:drawing>
-          <wp:inline distT="0" distB="0" distL="0" distR="0" wp14:anchorId="171CBB33" wp14:editId="27822128">
-            <wp:extent cx="5941060" cy="4191440"/>
-            <wp:effectExtent l="19050" t="19050" r="21590" b="19050"/>
+          <wp:inline distT="0" distB="0" distL="0" distR="0" wp14:anchorId="171CBB33" wp14:editId="3B3CBB09">
+            <wp:extent cx="4877459" cy="3081959"/>
+            <wp:effectExtent l="19050" t="19050" r="18415" b="23495"/>
             <wp:docPr id="715017188" name="Picture 8"/>
             <wp:cNvGraphicFramePr>
               <a:graphicFrameLocks xmlns:a="http://schemas.openxmlformats.org/drawingml/2006/main" noChangeAspect="1"/>
@@ -517,7 +530,7 @@
                   <pic:spPr bwMode="auto">
                     <a:xfrm>
                       <a:off x="0" y="0"/>
-                      <a:ext cx="5950875" cy="4198365"/>
+                      <a:ext cx="4905163" cy="3099465"/>
                     </a:xfrm>
                     <a:prstGeom prst="rect">
                       <a:avLst/>
@@ -535,10 +548,18 @@
           </wp:inline>
         </w:drawing>
       </w:r>
-      <w:r>
-        <w:rPr>
-          <w:rFonts w:ascii="Times New Roman" w:hAnsi="Times New Roman" w:cs="Times New Roman"/>
-        </w:rPr>
+    </w:p>
+    <w:p>
+      <w:pPr>
+        <w:rPr>
+          <w:rFonts w:ascii="Times New Roman" w:hAnsi="Times New Roman" w:cs="Times New Roman"/>
+        </w:rPr>
+      </w:pPr>
+      <w:r>
+        <w:rPr>
+          <w:rFonts w:ascii="Times New Roman" w:hAnsi="Times New Roman" w:cs="Times New Roman"/>
+        </w:rPr>
+        <w:lastRenderedPageBreak/>
         <w:t>c.</w:t>
       </w:r>
     </w:p>
@@ -554,9 +575,9 @@
           <w:noProof/>
         </w:rPr>
         <w:drawing>
-          <wp:inline distT="0" distB="0" distL="0" distR="0" wp14:anchorId="65DF6A58" wp14:editId="7F2D66C9">
-            <wp:extent cx="5939790" cy="2926080"/>
-            <wp:effectExtent l="19050" t="19050" r="22860" b="26670"/>
+          <wp:inline distT="0" distB="0" distL="0" distR="0" wp14:anchorId="65DF6A58" wp14:editId="37E45661">
+            <wp:extent cx="4972878" cy="2449756"/>
+            <wp:effectExtent l="19050" t="19050" r="18415" b="27305"/>
             <wp:docPr id="121815351" name="Picture 7"/>
             <wp:cNvGraphicFramePr>
               <a:graphicFrameLocks xmlns:a="http://schemas.openxmlformats.org/drawingml/2006/main" noChangeAspect="1"/>
@@ -586,7 +607,7 @@
                   <pic:spPr bwMode="auto">
                     <a:xfrm>
                       <a:off x="0" y="0"/>
-                      <a:ext cx="5939790" cy="2926080"/>
+                      <a:ext cx="4993424" cy="2459877"/>
                     </a:xfrm>
                     <a:prstGeom prst="rect">
                       <a:avLst/>

</xml_diff>